<commit_message>
updates to generating variables and pdf output
</commit_message>
<xml_diff>
--- a/the_ms.docx
+++ b/the_ms.docx
@@ -271,10 +271,91 @@
     </w:p>
     <w:p>
       <w:pPr>
+        <w:pStyle w:val="FirstParagraph"/>
+      </w:pPr>
+      <w:r>
+        <w:t xml:space="preserve">The figure can be referenced in-text (</w:t>
+      </w:r>
+      <w:hyperlink w:anchor="fig:flight">
+        <w:r>
+          <w:rPr>
+            <w:rStyle w:val="Hyperlink"/>
+          </w:rPr>
+          <w:t xml:space="preserve">1</w:t>
+        </w:r>
+      </w:hyperlink>
+      <w:r>
+        <w:t xml:space="preserve">).</w:t>
+      </w:r>
+    </w:p>
+    <w:p>
+      <w:bookmarkStart w:id="0" w:name="fig:flight"/>
+      <w:r>
+        <w:t/>
+      </w:r>
+    </w:p>
+    <w:p>
+      <w:pPr>
+        <w:pStyle w:val="FigureWithCaption"/>
+      </w:pPr>
+      <w:r>
+        <w:drawing>
+          <wp:inline>
+            <wp:extent cx="5334000" cy="5334000"/>
+            <wp:effectExtent b="0" l="0" r="0" t="0"/>
+            <wp:docPr descr="Figure 1: Something about flights" title="" id="1" name="Picture"/>
+            <a:graphic>
+              <a:graphicData uri="http://schemas.openxmlformats.org/drawingml/2006/picture">
+                <pic:pic>
+                  <pic:nvPicPr>
+                    <pic:cNvPr descr="flight.png" id="0" name="Picture"/>
+                    <pic:cNvPicPr>
+                      <a:picLocks noChangeArrowheads="1" noChangeAspect="1"/>
+                    </pic:cNvPicPr>
+                  </pic:nvPicPr>
+                  <pic:blipFill>
+                    <a:blip r:embed="rId24"/>
+                    <a:stretch>
+                      <a:fillRect/>
+                    </a:stretch>
+                  </pic:blipFill>
+                  <pic:spPr bwMode="auto">
+                    <a:xfrm>
+                      <a:off x="0" y="0"/>
+                      <a:ext cx="5334000" cy="5334000"/>
+                    </a:xfrm>
+                    <a:prstGeom prst="rect">
+                      <a:avLst/>
+                    </a:prstGeom>
+                    <a:noFill/>
+                    <a:ln w="9525">
+                      <a:noFill/>
+                      <a:headEnd/>
+                      <a:tailEnd/>
+                    </a:ln>
+                  </pic:spPr>
+                </pic:pic>
+              </a:graphicData>
+            </a:graphic>
+          </wp:inline>
+        </w:drawing>
+      </w:r>
+    </w:p>
+    <w:p>
+      <w:pPr>
+        <w:pStyle w:val="ImageCaption"/>
+      </w:pPr>
+      <w:r>
+        <w:t xml:space="preserve">Figure 1: Something about flights</w:t>
+      </w:r>
+    </w:p>
+    <w:bookmarkEnd w:id="0"/>
+    <w:p>
+      <w:pPr>
         <w:pStyle w:val="Heading2"/>
       </w:pPr>
-      <w:bookmarkStart w:id="24" w:name="conclusion"/>
-      <w:bookmarkEnd w:id="24"/>
+      <w:bookmarkStart w:id="25" w:name="conclusion"/>
+      <w:bookmarkEnd w:id="25"/>
       <w:r>
         <w:t xml:space="preserve">Conclusion</w:t>
       </w:r>
@@ -300,8 +381,8 @@
       <w:pPr>
         <w:pStyle w:val="Heading2"/>
       </w:pPr>
-      <w:bookmarkStart w:id="25" w:name="references"/>
-      <w:bookmarkEnd w:id="25"/>
+      <w:bookmarkStart w:id="26" w:name="references"/>
+      <w:bookmarkEnd w:id="26"/>
       <w:r>
         <w:t xml:space="preserve">References</w:t>
       </w:r>
@@ -434,7 +515,7 @@
     </w:lvl>
   </w:abstractNum>
   <w:abstractNum w:abstractNumId="990">
-    <w:nsid w:val="ebb0499f"/>
+    <w:nsid w:val="ab76a939"/>
     <w:multiLevelType w:val="multilevel"/>
     <w:lvl w:ilvl="0">
       <w:numFmt w:val="bullet"/>

</xml_diff>

<commit_message>
ignoring pdf and docx
</commit_message>
<xml_diff>
--- a/the_ms.docx
+++ b/the_ms.docx
@@ -151,7 +151,7 @@
         <w:pStyle w:val="FirstParagraph"/>
       </w:pPr>
       <w:r>
-        <w:t xml:space="preserve">Something</w:t>
+        <w:t xml:space="preserve">Something totally mind-blowing</w:t>
       </w:r>
     </w:p>
     <w:p>
@@ -515,7 +515,7 @@
     </w:lvl>
   </w:abstractNum>
   <w:abstractNum w:abstractNumId="990">
-    <w:nsid w:val="ab76a939"/>
+    <w:nsid w:val="9069cb18"/>
     <w:multiLevelType w:val="multilevel"/>
     <w:lvl w:ilvl="0">
       <w:numFmt w:val="bullet"/>

</xml_diff>

<commit_message>
adding more to intro
</commit_message>
<xml_diff>
--- a/the_ms.docx
+++ b/the_ms.docx
@@ -151,7 +151,7 @@
         <w:pStyle w:val="FirstParagraph"/>
       </w:pPr>
       <w:r>
-        <w:t xml:space="preserve">Something totally mind-blowing</w:t>
+        <w:t xml:space="preserve">Something totally mind-blowing, and bodacious.</w:t>
       </w:r>
     </w:p>
     <w:p>
@@ -515,7 +515,7 @@
     </w:lvl>
   </w:abstractNum>
   <w:abstractNum w:abstractNumId="990">
-    <w:nsid w:val="9069cb18"/>
+    <w:nsid w:val="75df9398"/>
     <w:multiLevelType w:val="multilevel"/>
     <w:lvl w:ilvl="0">
       <w:numFmt w:val="bullet"/>

</xml_diff>